<commit_message>
did train-test split, added a new file for cleaning and exploring data
</commit_message>
<xml_diff>
--- a/cj-notes.docx
+++ b/cj-notes.docx
@@ -1,6 +1,6 @@
 
 <file path=word/document.xml><?xml version="1.0" encoding="utf-8"?>
-<w:document xmlns:wpc="http://schemas.microsoft.com/office/word/2010/wordprocessingCanvas" xmlns:cx="http://schemas.microsoft.com/office/drawing/2014/chartex" xmlns:cx1="http://schemas.microsoft.com/office/drawing/2015/9/8/chartex" xmlns:cx2="http://schemas.microsoft.com/office/drawing/2015/10/21/chartex" xmlns:cx3="http://schemas.microsoft.com/office/drawing/2016/5/9/chartex" xmlns:cx4="http://schemas.microsoft.com/office/drawing/2016/5/10/chartex" xmlns:cx5="http://schemas.microsoft.com/office/drawing/2016/5/11/chartex" xmlns:cx6="http://schemas.microsoft.com/office/drawing/2016/5/12/chartex" xmlns:cx7="http://schemas.microsoft.com/office/drawing/2016/5/13/chartex" xmlns:cx8="http://schemas.microsoft.com/office/drawing/2016/5/14/chartex" xmlns:mc="http://schemas.openxmlformats.org/markup-compatibility/2006" xmlns:aink="http://schemas.microsoft.com/office/drawing/2016/ink" xmlns:am3d="http://schemas.microsoft.com/office/drawing/2017/model3d" xmlns:o="urn:schemas-microsoft-com:office:office" xmlns:oel="http://schemas.microsoft.com/office/2019/extlst" xmlns:r="http://schemas.openxmlformats.org/officeDocument/2006/relationships" xmlns:m="http://schemas.openxmlformats.org/officeDocument/2006/math" xmlns:v="urn:schemas-microsoft-com:vml" xmlns:wp14="http://schemas.microsoft.com/office/word/2010/wordprocessingDrawing" xmlns:wp="http://schemas.openxmlformats.org/drawingml/2006/wordprocessingDrawing" xmlns:w10="urn:schemas-microsoft-com:office:word" xmlns:w="http://schemas.openxmlformats.org/wordprocessingml/2006/main" xmlns:w14="http://schemas.microsoft.com/office/word/2010/wordml" xmlns:w15="http://schemas.microsoft.com/office/word/2012/wordml" xmlns:w16cex="http://schemas.microsoft.com/office/word/2018/wordml/cex" xmlns:w16cid="http://schemas.microsoft.com/office/word/2016/wordml/cid" xmlns:w16="http://schemas.microsoft.com/office/word/2018/wordml" xmlns:w16du="http://schemas.microsoft.com/office/word/2023/wordml/word16du" xmlns:w16sdtdh="http://schemas.microsoft.com/office/word/2020/wordml/sdtdatahash" xmlns:w16se="http://schemas.microsoft.com/office/word/2015/wordml/symex" xmlns:wpg="http://schemas.microsoft.com/office/word/2010/wordprocessingGroup" xmlns:wpi="http://schemas.microsoft.com/office/word/2010/wordprocessingInk" xmlns:wne="http://schemas.microsoft.com/office/word/2006/wordml" xmlns:wps="http://schemas.microsoft.com/office/word/2010/wordprocessingShape" mc:Ignorable="w14 w15 w16se w16cid w16 w16cex w16sdtdh w16du wp14">
+<w:document xmlns:wpc="http://schemas.microsoft.com/office/word/2010/wordprocessingCanvas" xmlns:cx="http://schemas.microsoft.com/office/drawing/2014/chartex" xmlns:cx1="http://schemas.microsoft.com/office/drawing/2015/9/8/chartex" xmlns:cx2="http://schemas.microsoft.com/office/drawing/2015/10/21/chartex" xmlns:cx3="http://schemas.microsoft.com/office/drawing/2016/5/9/chartex" xmlns:cx4="http://schemas.microsoft.com/office/drawing/2016/5/10/chartex" xmlns:cx5="http://schemas.microsoft.com/office/drawing/2016/5/11/chartex" xmlns:cx6="http://schemas.microsoft.com/office/drawing/2016/5/12/chartex" xmlns:cx7="http://schemas.microsoft.com/office/drawing/2016/5/13/chartex" xmlns:cx8="http://schemas.microsoft.com/office/drawing/2016/5/14/chartex" xmlns:mc="http://schemas.openxmlformats.org/markup-compatibility/2006" xmlns:aink="http://schemas.microsoft.com/office/drawing/2016/ink" xmlns:am3d="http://schemas.microsoft.com/office/drawing/2017/model3d" xmlns:o="urn:schemas-microsoft-com:office:office" xmlns:oel="http://schemas.microsoft.com/office/2019/extlst" xmlns:r="http://schemas.openxmlformats.org/officeDocument/2006/relationships" xmlns:m="http://schemas.openxmlformats.org/officeDocument/2006/math" xmlns:v="urn:schemas-microsoft-com:vml" xmlns:wp14="http://schemas.microsoft.com/office/word/2010/wordprocessingDrawing" xmlns:wp="http://schemas.openxmlformats.org/drawingml/2006/wordprocessingDrawing" xmlns:w10="urn:schemas-microsoft-com:office:word" xmlns:w="http://schemas.openxmlformats.org/wordprocessingml/2006/main" xmlns:w14="http://schemas.microsoft.com/office/word/2010/wordml" xmlns:w15="http://schemas.microsoft.com/office/word/2012/wordml" xmlns:w16cex="http://schemas.microsoft.com/office/word/2018/wordml/cex" xmlns:w16cid="http://schemas.microsoft.com/office/word/2016/wordml/cid" xmlns:w16="http://schemas.microsoft.com/office/word/2018/wordml" xmlns:w16sdtdh="http://schemas.microsoft.com/office/word/2020/wordml/sdtdatahash" xmlns:w16se="http://schemas.microsoft.com/office/word/2015/wordml/symex" xmlns:wpg="http://schemas.microsoft.com/office/word/2010/wordprocessingGroup" xmlns:wpi="http://schemas.microsoft.com/office/word/2010/wordprocessingInk" xmlns:wne="http://schemas.microsoft.com/office/word/2006/wordml" xmlns:wps="http://schemas.microsoft.com/office/word/2010/wordprocessingShape" mc:Ignorable="w14 w15 w16se w16cid w16 w16cex w16sdtdh wp14">
   <w:body>
     <w:p>
       <w:r>
@@ -235,7 +235,71 @@
     </w:p>
     <w:p/>
     <w:p/>
-    <w:p/>
+    <w:p>
+      <w:r>
+        <w:t>6/9 – things to share at meeting on 6/10</w:t>
+      </w:r>
+    </w:p>
+    <w:p>
+      <w:pPr>
+        <w:pStyle w:val="ListParagraph"/>
+        <w:numPr>
+          <w:ilvl w:val="0"/>
+          <w:numId w:val="3"/>
+        </w:numPr>
+      </w:pPr>
+      <w:r>
+        <w:t>Large dataset has number of uninjured passengers, so we can determine how many people were onboard</w:t>
+      </w:r>
+    </w:p>
+    <w:p>
+      <w:pPr>
+        <w:pStyle w:val="ListParagraph"/>
+        <w:numPr>
+          <w:ilvl w:val="0"/>
+          <w:numId w:val="3"/>
+        </w:numPr>
+      </w:pPr>
+      <w:r>
+        <w:t>Is there a way using T-100 queries to sort by flight type? (Re: seasonality of crashes / 100k flights)</w:t>
+      </w:r>
+    </w:p>
+    <w:p>
+      <w:pPr>
+        <w:pStyle w:val="ListParagraph"/>
+        <w:numPr>
+          <w:ilvl w:val="0"/>
+          <w:numId w:val="3"/>
+        </w:numPr>
+      </w:pPr>
+      <w:r>
+        <w:t>In ~5/6 fatal flights, everyone onboard died</w:t>
+      </w:r>
+    </w:p>
+    <w:p>
+      <w:pPr>
+        <w:pStyle w:val="ListParagraph"/>
+        <w:numPr>
+          <w:ilvl w:val="0"/>
+          <w:numId w:val="3"/>
+        </w:numPr>
+      </w:pPr>
+      <w:r>
+        <w:t>We impute values after train/test split, right?</w:t>
+      </w:r>
+    </w:p>
+    <w:p>
+      <w:pPr>
+        <w:pStyle w:val="ListParagraph"/>
+        <w:numPr>
+          <w:ilvl w:val="0"/>
+          <w:numId w:val="3"/>
+        </w:numPr>
+      </w:pPr>
+      <w:r>
+        <w:t>I did a train/test split</w:t>
+      </w:r>
+    </w:p>
     <w:sectPr>
       <w:pgSz w:w="12240" w:h="15840"/>
       <w:pgMar w:top="1440" w:right="1440" w:bottom="1440" w:left="1440" w:header="720" w:footer="720" w:gutter="0"/>
@@ -247,8 +311,121 @@
 </file>
 
 <file path=word/numbering.xml><?xml version="1.0" encoding="utf-8"?>
-<w:numbering xmlns:wpc="http://schemas.microsoft.com/office/word/2010/wordprocessingCanvas" xmlns:cx="http://schemas.microsoft.com/office/drawing/2014/chartex" xmlns:cx1="http://schemas.microsoft.com/office/drawing/2015/9/8/chartex" xmlns:cx2="http://schemas.microsoft.com/office/drawing/2015/10/21/chartex" xmlns:cx3="http://schemas.microsoft.com/office/drawing/2016/5/9/chartex" xmlns:cx4="http://schemas.microsoft.com/office/drawing/2016/5/10/chartex" xmlns:cx5="http://schemas.microsoft.com/office/drawing/2016/5/11/chartex" xmlns:cx6="http://schemas.microsoft.com/office/drawing/2016/5/12/chartex" xmlns:cx7="http://schemas.microsoft.com/office/drawing/2016/5/13/chartex" xmlns:cx8="http://schemas.microsoft.com/office/drawing/2016/5/14/chartex" xmlns:mc="http://schemas.openxmlformats.org/markup-compatibility/2006" xmlns:aink="http://schemas.microsoft.com/office/drawing/2016/ink" xmlns:am3d="http://schemas.microsoft.com/office/drawing/2017/model3d" xmlns:o="urn:schemas-microsoft-com:office:office" xmlns:oel="http://schemas.microsoft.com/office/2019/extlst" xmlns:r="http://schemas.openxmlformats.org/officeDocument/2006/relationships" xmlns:m="http://schemas.openxmlformats.org/officeDocument/2006/math" xmlns:v="urn:schemas-microsoft-com:vml" xmlns:wp14="http://schemas.microsoft.com/office/word/2010/wordprocessingDrawing" xmlns:wp="http://schemas.openxmlformats.org/drawingml/2006/wordprocessingDrawing" xmlns:w10="urn:schemas-microsoft-com:office:word" xmlns:w="http://schemas.openxmlformats.org/wordprocessingml/2006/main" xmlns:w14="http://schemas.microsoft.com/office/word/2010/wordml" xmlns:w15="http://schemas.microsoft.com/office/word/2012/wordml" xmlns:w16cex="http://schemas.microsoft.com/office/word/2018/wordml/cex" xmlns:w16cid="http://schemas.microsoft.com/office/word/2016/wordml/cid" xmlns:w16="http://schemas.microsoft.com/office/word/2018/wordml" xmlns:w16du="http://schemas.microsoft.com/office/word/2023/wordml/word16du" xmlns:w16sdtdh="http://schemas.microsoft.com/office/word/2020/wordml/sdtdatahash" xmlns:w16se="http://schemas.microsoft.com/office/word/2015/wordml/symex" xmlns:wpg="http://schemas.microsoft.com/office/word/2010/wordprocessingGroup" xmlns:wpi="http://schemas.microsoft.com/office/word/2010/wordprocessingInk" xmlns:wne="http://schemas.microsoft.com/office/word/2006/wordml" xmlns:wps="http://schemas.microsoft.com/office/word/2010/wordprocessingShape" mc:Ignorable="w14 w15 w16se w16cid w16 w16cex w16sdtdh w16du wp14">
+<w:numbering xmlns:wpc="http://schemas.microsoft.com/office/word/2010/wordprocessingCanvas" xmlns:cx="http://schemas.microsoft.com/office/drawing/2014/chartex" xmlns:cx1="http://schemas.microsoft.com/office/drawing/2015/9/8/chartex" xmlns:cx2="http://schemas.microsoft.com/office/drawing/2015/10/21/chartex" xmlns:cx3="http://schemas.microsoft.com/office/drawing/2016/5/9/chartex" xmlns:cx4="http://schemas.microsoft.com/office/drawing/2016/5/10/chartex" xmlns:cx5="http://schemas.microsoft.com/office/drawing/2016/5/11/chartex" xmlns:cx6="http://schemas.microsoft.com/office/drawing/2016/5/12/chartex" xmlns:cx7="http://schemas.microsoft.com/office/drawing/2016/5/13/chartex" xmlns:cx8="http://schemas.microsoft.com/office/drawing/2016/5/14/chartex" xmlns:mc="http://schemas.openxmlformats.org/markup-compatibility/2006" xmlns:aink="http://schemas.microsoft.com/office/drawing/2016/ink" xmlns:am3d="http://schemas.microsoft.com/office/drawing/2017/model3d" xmlns:o="urn:schemas-microsoft-com:office:office" xmlns:oel="http://schemas.microsoft.com/office/2019/extlst" xmlns:r="http://schemas.openxmlformats.org/officeDocument/2006/relationships" xmlns:m="http://schemas.openxmlformats.org/officeDocument/2006/math" xmlns:v="urn:schemas-microsoft-com:vml" xmlns:wp14="http://schemas.microsoft.com/office/word/2010/wordprocessingDrawing" xmlns:wp="http://schemas.openxmlformats.org/drawingml/2006/wordprocessingDrawing" xmlns:w10="urn:schemas-microsoft-com:office:word" xmlns:w="http://schemas.openxmlformats.org/wordprocessingml/2006/main" xmlns:w14="http://schemas.microsoft.com/office/word/2010/wordml" xmlns:w15="http://schemas.microsoft.com/office/word/2012/wordml" xmlns:w16cex="http://schemas.microsoft.com/office/word/2018/wordml/cex" xmlns:w16cid="http://schemas.microsoft.com/office/word/2016/wordml/cid" xmlns:w16="http://schemas.microsoft.com/office/word/2018/wordml" xmlns:w16sdtdh="http://schemas.microsoft.com/office/word/2020/wordml/sdtdatahash" xmlns:w16se="http://schemas.microsoft.com/office/word/2015/wordml/symex" xmlns:wpg="http://schemas.microsoft.com/office/word/2010/wordprocessingGroup" xmlns:wpi="http://schemas.microsoft.com/office/word/2010/wordprocessingInk" xmlns:wne="http://schemas.microsoft.com/office/word/2006/wordml" xmlns:wps="http://schemas.microsoft.com/office/word/2010/wordprocessingShape" mc:Ignorable="w14 w15 w16se w16cid w16 w16cex w16sdtdh wp14">
   <w:abstractNum w:abstractNumId="0" w15:restartNumberingAfterBreak="0">
+    <w:nsid w:val="096356A5"/>
+    <w:multiLevelType w:val="hybridMultilevel"/>
+    <w:tmpl w:val="6A62949A"/>
+    <w:lvl w:ilvl="0" w:tplc="04090001">
+      <w:start w:val="1"/>
+      <w:numFmt w:val="bullet"/>
+      <w:lvlText w:val=""/>
+      <w:lvlJc w:val="left"/>
+      <w:pPr>
+        <w:ind w:left="720" w:hanging="360"/>
+      </w:pPr>
+      <w:rPr>
+        <w:rFonts w:ascii="Symbol" w:hAnsi="Symbol" w:hint="default"/>
+      </w:rPr>
+    </w:lvl>
+    <w:lvl w:ilvl="1" w:tplc="04090003" w:tentative="1">
+      <w:start w:val="1"/>
+      <w:numFmt w:val="bullet"/>
+      <w:lvlText w:val="o"/>
+      <w:lvlJc w:val="left"/>
+      <w:pPr>
+        <w:ind w:left="1440" w:hanging="360"/>
+      </w:pPr>
+      <w:rPr>
+        <w:rFonts w:ascii="Courier New" w:hAnsi="Courier New" w:hint="default"/>
+      </w:rPr>
+    </w:lvl>
+    <w:lvl w:ilvl="2" w:tplc="04090005" w:tentative="1">
+      <w:start w:val="1"/>
+      <w:numFmt w:val="bullet"/>
+      <w:lvlText w:val=""/>
+      <w:lvlJc w:val="left"/>
+      <w:pPr>
+        <w:ind w:left="2160" w:hanging="360"/>
+      </w:pPr>
+      <w:rPr>
+        <w:rFonts w:ascii="Wingdings" w:hAnsi="Wingdings" w:hint="default"/>
+      </w:rPr>
+    </w:lvl>
+    <w:lvl w:ilvl="3" w:tplc="04090001" w:tentative="1">
+      <w:start w:val="1"/>
+      <w:numFmt w:val="bullet"/>
+      <w:lvlText w:val=""/>
+      <w:lvlJc w:val="left"/>
+      <w:pPr>
+        <w:ind w:left="2880" w:hanging="360"/>
+      </w:pPr>
+      <w:rPr>
+        <w:rFonts w:ascii="Symbol" w:hAnsi="Symbol" w:hint="default"/>
+      </w:rPr>
+    </w:lvl>
+    <w:lvl w:ilvl="4" w:tplc="04090003" w:tentative="1">
+      <w:start w:val="1"/>
+      <w:numFmt w:val="bullet"/>
+      <w:lvlText w:val="o"/>
+      <w:lvlJc w:val="left"/>
+      <w:pPr>
+        <w:ind w:left="3600" w:hanging="360"/>
+      </w:pPr>
+      <w:rPr>
+        <w:rFonts w:ascii="Courier New" w:hAnsi="Courier New" w:hint="default"/>
+      </w:rPr>
+    </w:lvl>
+    <w:lvl w:ilvl="5" w:tplc="04090005" w:tentative="1">
+      <w:start w:val="1"/>
+      <w:numFmt w:val="bullet"/>
+      <w:lvlText w:val=""/>
+      <w:lvlJc w:val="left"/>
+      <w:pPr>
+        <w:ind w:left="4320" w:hanging="360"/>
+      </w:pPr>
+      <w:rPr>
+        <w:rFonts w:ascii="Wingdings" w:hAnsi="Wingdings" w:hint="default"/>
+      </w:rPr>
+    </w:lvl>
+    <w:lvl w:ilvl="6" w:tplc="04090001" w:tentative="1">
+      <w:start w:val="1"/>
+      <w:numFmt w:val="bullet"/>
+      <w:lvlText w:val=""/>
+      <w:lvlJc w:val="left"/>
+      <w:pPr>
+        <w:ind w:left="5040" w:hanging="360"/>
+      </w:pPr>
+      <w:rPr>
+        <w:rFonts w:ascii="Symbol" w:hAnsi="Symbol" w:hint="default"/>
+      </w:rPr>
+    </w:lvl>
+    <w:lvl w:ilvl="7" w:tplc="04090003" w:tentative="1">
+      <w:start w:val="1"/>
+      <w:numFmt w:val="bullet"/>
+      <w:lvlText w:val="o"/>
+      <w:lvlJc w:val="left"/>
+      <w:pPr>
+        <w:ind w:left="5760" w:hanging="360"/>
+      </w:pPr>
+      <w:rPr>
+        <w:rFonts w:ascii="Courier New" w:hAnsi="Courier New" w:hint="default"/>
+      </w:rPr>
+    </w:lvl>
+    <w:lvl w:ilvl="8" w:tplc="04090005" w:tentative="1">
+      <w:start w:val="1"/>
+      <w:numFmt w:val="bullet"/>
+      <w:lvlText w:val=""/>
+      <w:lvlJc w:val="left"/>
+      <w:pPr>
+        <w:ind w:left="6480" w:hanging="360"/>
+      </w:pPr>
+      <w:rPr>
+        <w:rFonts w:ascii="Wingdings" w:hAnsi="Wingdings" w:hint="default"/>
+      </w:rPr>
+    </w:lvl>
+  </w:abstractNum>
+  <w:abstractNum w:abstractNumId="1" w15:restartNumberingAfterBreak="0">
     <w:nsid w:val="1A6431DF"/>
     <w:multiLevelType w:val="hybridMultilevel"/>
     <w:tmpl w:val="05C01360"/>
@@ -361,7 +538,7 @@
       </w:rPr>
     </w:lvl>
   </w:abstractNum>
-  <w:abstractNum w:abstractNumId="1" w15:restartNumberingAfterBreak="0">
+  <w:abstractNum w:abstractNumId="2" w15:restartNumberingAfterBreak="0">
     <w:nsid w:val="69D60F86"/>
     <w:multiLevelType w:val="hybridMultilevel"/>
     <w:tmpl w:val="892CC7AE"/>
@@ -475,16 +652,19 @@
     </w:lvl>
   </w:abstractNum>
   <w:num w:numId="1" w16cid:durableId="1991710811">
-    <w:abstractNumId w:val="0"/>
+    <w:abstractNumId w:val="1"/>
   </w:num>
   <w:num w:numId="2" w16cid:durableId="2034333252">
-    <w:abstractNumId w:val="1"/>
+    <w:abstractNumId w:val="2"/>
+  </w:num>
+  <w:num w:numId="3" w16cid:durableId="537742831">
+    <w:abstractNumId w:val="0"/>
   </w:num>
 </w:numbering>
 </file>
 
 <file path=word/styles.xml><?xml version="1.0" encoding="utf-8"?>
-<w:styles xmlns:mc="http://schemas.openxmlformats.org/markup-compatibility/2006" xmlns:r="http://schemas.openxmlformats.org/officeDocument/2006/relationships" xmlns:w="http://schemas.openxmlformats.org/wordprocessingml/2006/main" xmlns:w14="http://schemas.microsoft.com/office/word/2010/wordml" xmlns:w15="http://schemas.microsoft.com/office/word/2012/wordml" xmlns:w16cex="http://schemas.microsoft.com/office/word/2018/wordml/cex" xmlns:w16cid="http://schemas.microsoft.com/office/word/2016/wordml/cid" xmlns:w16="http://schemas.microsoft.com/office/word/2018/wordml" xmlns:w16du="http://schemas.microsoft.com/office/word/2023/wordml/word16du" xmlns:w16sdtdh="http://schemas.microsoft.com/office/word/2020/wordml/sdtdatahash" xmlns:w16se="http://schemas.microsoft.com/office/word/2015/wordml/symex" mc:Ignorable="w14 w15 w16se w16cid w16 w16cex w16sdtdh w16du">
+<w:styles xmlns:mc="http://schemas.openxmlformats.org/markup-compatibility/2006" xmlns:r="http://schemas.openxmlformats.org/officeDocument/2006/relationships" xmlns:w="http://schemas.openxmlformats.org/wordprocessingml/2006/main" xmlns:w14="http://schemas.microsoft.com/office/word/2010/wordml" xmlns:w15="http://schemas.microsoft.com/office/word/2012/wordml" xmlns:w16cex="http://schemas.microsoft.com/office/word/2018/wordml/cex" xmlns:w16cid="http://schemas.microsoft.com/office/word/2016/wordml/cid" xmlns:w16="http://schemas.microsoft.com/office/word/2018/wordml" xmlns:w16sdtdh="http://schemas.microsoft.com/office/word/2020/wordml/sdtdatahash" xmlns:w16se="http://schemas.microsoft.com/office/word/2015/wordml/symex" mc:Ignorable="w14 w15 w16se w16cid w16 w16cex w16sdtdh">
   <w:docDefaults>
     <w:rPrDefault>
       <w:rPr>

</xml_diff>

<commit_message>
exploring how to impute / calculate missing values of aircraft-level injury data, still a work in progress
</commit_message>
<xml_diff>
--- a/cj-notes.docx
+++ b/cj-notes.docx
@@ -257,10 +257,7 @@
     <w:p/>
     <w:p>
       <w:r>
-        <w:t>T</w:t>
-      </w:r>
-      <w:r>
-        <w:t>hings to share at meeting on 6/10</w:t>
+        <w:t>Meeting 6/10</w:t>
       </w:r>
     </w:p>
     <w:p>
@@ -272,13 +269,8 @@
         </w:numPr>
       </w:pPr>
       <w:r>
-        <w:t xml:space="preserve">Large dataset has number of uninjured passengers, so we can determine how many people were </w:t>
-      </w:r>
-      <w:proofErr w:type="gramStart"/>
-      <w:r>
-        <w:t>onboard</w:t>
-      </w:r>
-      <w:proofErr w:type="gramEnd"/>
+        <w:t>To share</w:t>
+      </w:r>
     </w:p>
     <w:p>
       <w:pPr>
@@ -289,6 +281,23 @@
         </w:numPr>
       </w:pPr>
       <w:r>
+        <w:t xml:space="preserve">Large dataset has number of uninjured passengers, so we can determine how many people were </w:t>
+      </w:r>
+      <w:proofErr w:type="gramStart"/>
+      <w:r>
+        <w:t>onboard</w:t>
+      </w:r>
+      <w:proofErr w:type="gramEnd"/>
+    </w:p>
+    <w:p>
+      <w:pPr>
+        <w:pStyle w:val="ListParagraph"/>
+        <w:numPr>
+          <w:ilvl w:val="2"/>
+          <w:numId w:val="3"/>
+        </w:numPr>
+      </w:pPr>
+      <w:r>
         <w:t xml:space="preserve">But there are a good handful (~2%) where this number is greater than the number of seats, in some cases by a wide </w:t>
       </w:r>
       <w:proofErr w:type="gramStart"/>
@@ -306,11 +315,23 @@
         </w:numPr>
       </w:pPr>
       <w:r>
-        <w:t xml:space="preserve">This seems to be resulting from multi-plane crashes; the reported injury counts are aggregated but the seat counts are </w:t>
+        <w:t>Is there a way using T-100 queries to sort by flight type? (Re: seasonality of crashes / 100k flights)</w:t>
+      </w:r>
+    </w:p>
+    <w:p>
+      <w:pPr>
+        <w:pStyle w:val="ListParagraph"/>
+        <w:numPr>
+          <w:ilvl w:val="1"/>
+          <w:numId w:val="3"/>
+        </w:numPr>
+      </w:pPr>
+      <w:r>
+        <w:t xml:space="preserve">In ~5/6 fatal flights, everyone onboard </w:t>
       </w:r>
       <w:proofErr w:type="gramStart"/>
       <w:r>
-        <w:t>not</w:t>
+        <w:t>died</w:t>
       </w:r>
       <w:proofErr w:type="gramEnd"/>
     </w:p>
@@ -318,50 +339,15 @@
       <w:pPr>
         <w:pStyle w:val="ListParagraph"/>
         <w:numPr>
-          <w:ilvl w:val="0"/>
+          <w:ilvl w:val="1"/>
           <w:numId w:val="3"/>
         </w:numPr>
       </w:pPr>
       <w:r>
-        <w:t>Is there a way using T-100 queries to sort by flight type? (Re: seasonality of crashes / 100k flights)</w:t>
-      </w:r>
-    </w:p>
-    <w:p>
-      <w:pPr>
-        <w:pStyle w:val="ListParagraph"/>
-        <w:numPr>
-          <w:ilvl w:val="0"/>
-          <w:numId w:val="3"/>
-        </w:numPr>
-      </w:pPr>
-      <w:r>
-        <w:t xml:space="preserve">In ~5/6 fatal flights, everyone onboard </w:t>
-      </w:r>
-      <w:proofErr w:type="gramStart"/>
-      <w:r>
-        <w:t>died</w:t>
-      </w:r>
-      <w:proofErr w:type="gramEnd"/>
-    </w:p>
-    <w:p>
-      <w:pPr>
-        <w:pStyle w:val="ListParagraph"/>
-        <w:numPr>
-          <w:ilvl w:val="0"/>
-          <w:numId w:val="3"/>
-        </w:numPr>
-      </w:pPr>
-      <w:r>
         <w:t>We impute values after train/test split, right</w:t>
       </w:r>
       <w:r>
         <w:t>?</w:t>
-      </w:r>
-    </w:p>
-    <w:p/>
-    <w:p>
-      <w:r>
-        <w:t>Notes from meeting on 6/10</w:t>
       </w:r>
     </w:p>
     <w:p>
@@ -373,6 +359,35 @@
         </w:numPr>
       </w:pPr>
       <w:r>
+        <w:t>From meeting</w:t>
+      </w:r>
+    </w:p>
+    <w:p>
+      <w:pPr>
+        <w:pStyle w:val="ListParagraph"/>
+        <w:numPr>
+          <w:ilvl w:val="1"/>
+          <w:numId w:val="4"/>
+        </w:numPr>
+      </w:pPr>
+      <w:r>
+        <w:t xml:space="preserve">Number of seats issue seems to be resulting from multi-plane crashes; the reported injury counts are aggregated but the seat counts are </w:t>
+      </w:r>
+      <w:proofErr w:type="gramStart"/>
+      <w:r>
+        <w:t>not</w:t>
+      </w:r>
+      <w:proofErr w:type="gramEnd"/>
+    </w:p>
+    <w:p>
+      <w:pPr>
+        <w:pStyle w:val="ListParagraph"/>
+        <w:numPr>
+          <w:ilvl w:val="1"/>
+          <w:numId w:val="4"/>
+        </w:numPr>
+      </w:pPr>
+      <w:r>
         <w:t>When deciding the frequency threshold for dummy variables, do we look at the total number of entries or the number of non-</w:t>
       </w:r>
       <w:proofErr w:type="spellStart"/>
@@ -384,6 +399,127 @@
         <w:t xml:space="preserve"> entries in the column?</w:t>
       </w:r>
     </w:p>
+    <w:p/>
+    <w:p>
+      <w:r>
+        <w:t>Meeting 6/12</w:t>
+      </w:r>
+    </w:p>
+    <w:p>
+      <w:pPr>
+        <w:pStyle w:val="ListParagraph"/>
+        <w:numPr>
+          <w:ilvl w:val="0"/>
+          <w:numId w:val="4"/>
+        </w:numPr>
+      </w:pPr>
+      <w:r>
+        <w:t>Qs for Francesca (decreasing priority)</w:t>
+      </w:r>
+    </w:p>
+    <w:p>
+      <w:pPr>
+        <w:pStyle w:val="ListParagraph"/>
+        <w:numPr>
+          <w:ilvl w:val="1"/>
+          <w:numId w:val="4"/>
+        </w:numPr>
+      </w:pPr>
+      <w:r>
+        <w:t>What model</w:t>
+      </w:r>
+    </w:p>
+    <w:p>
+      <w:pPr>
+        <w:pStyle w:val="ListParagraph"/>
+        <w:numPr>
+          <w:ilvl w:val="1"/>
+          <w:numId w:val="4"/>
+        </w:numPr>
+      </w:pPr>
+      <w:r>
+        <w:t>How should we impute longitude / latitude?</w:t>
+      </w:r>
+    </w:p>
+    <w:p>
+      <w:pPr>
+        <w:pStyle w:val="ListParagraph"/>
+        <w:numPr>
+          <w:ilvl w:val="0"/>
+          <w:numId w:val="4"/>
+        </w:numPr>
+      </w:pPr>
+      <w:r>
+        <w:t>To share</w:t>
+      </w:r>
+    </w:p>
+    <w:p>
+      <w:pPr>
+        <w:pStyle w:val="ListParagraph"/>
+        <w:numPr>
+          <w:ilvl w:val="1"/>
+          <w:numId w:val="4"/>
+        </w:numPr>
+      </w:pPr>
+      <w:proofErr w:type="spellStart"/>
+      <w:r>
+        <w:lastRenderedPageBreak/>
+        <w:t>Inkee’s</w:t>
+      </w:r>
+      <w:proofErr w:type="spellEnd"/>
+      <w:r>
+        <w:t xml:space="preserve"> feature sparsity chart was created using the full dataset, not just the training set. A lot of the missing values are from July 2022 onwards, which is irrelevant to the current training set.</w:t>
+      </w:r>
+    </w:p>
+    <w:p>
+      <w:pPr>
+        <w:pStyle w:val="ListParagraph"/>
+        <w:numPr>
+          <w:ilvl w:val="1"/>
+          <w:numId w:val="4"/>
+        </w:numPr>
+      </w:pPr>
+      <w:r>
+        <w:t>There are a bunch of rows</w:t>
+      </w:r>
+      <w:r>
+        <w:t xml:space="preserve"> with injury counts on the event level but not on the aircraft level. The overwhelming majority of these are aircraft #1 so we should be able to calculate the value (only issue is if the counts are unknown for both aircraft in a two-craft-crash) </w:t>
+      </w:r>
+    </w:p>
+    <w:p>
+      <w:pPr>
+        <w:pStyle w:val="ListParagraph"/>
+        <w:numPr>
+          <w:ilvl w:val="1"/>
+          <w:numId w:val="4"/>
+        </w:numPr>
+      </w:pPr>
+      <w:r>
+        <w:t>‘</w:t>
+      </w:r>
+      <w:proofErr w:type="spellStart"/>
+      <w:proofErr w:type="gramStart"/>
+      <w:r>
+        <w:t>ntsb</w:t>
+      </w:r>
+      <w:proofErr w:type="gramEnd"/>
+      <w:r>
+        <w:t>_no</w:t>
+      </w:r>
+      <w:proofErr w:type="spellEnd"/>
+      <w:r>
+        <w:t xml:space="preserve">’ may actually be helpful – the first three letters contain information. </w:t>
+      </w:r>
+      <w:proofErr w:type="gramStart"/>
+      <w:r>
+        <w:t>E.g.</w:t>
+      </w:r>
+      <w:proofErr w:type="gramEnd"/>
+      <w:r>
+        <w:t xml:space="preserve"> CEN seemingly indicates damage discovered in an inspection</w:t>
+      </w:r>
+    </w:p>
+    <w:p/>
     <w:sectPr>
       <w:pgSz w:w="12240" w:h="15840"/>
       <w:pgMar w:top="1440" w:right="1440" w:bottom="1440" w:left="1440" w:header="720" w:footer="720" w:gutter="0"/>
@@ -424,7 +560,7 @@
         <w:rFonts w:ascii="Courier New" w:hAnsi="Courier New" w:hint="default"/>
       </w:rPr>
     </w:lvl>
-    <w:lvl w:ilvl="2" w:tplc="04090005" w:tentative="1">
+    <w:lvl w:ilvl="2" w:tplc="04090005">
       <w:start w:val="1"/>
       <w:numFmt w:val="bullet"/>
       <w:lvlText w:val=""/>
@@ -625,7 +761,7 @@
   <w:abstractNum w:abstractNumId="2" w15:restartNumberingAfterBreak="0">
     <w:nsid w:val="2E937F97"/>
     <w:multiLevelType w:val="hybridMultilevel"/>
-    <w:tmpl w:val="37ECD17C"/>
+    <w:tmpl w:val="4D0AD316"/>
     <w:lvl w:ilvl="0" w:tplc="04090001">
       <w:start w:val="1"/>
       <w:numFmt w:val="bullet"/>
@@ -638,7 +774,7 @@
         <w:rFonts w:ascii="Symbol" w:hAnsi="Symbol" w:hint="default"/>
       </w:rPr>
     </w:lvl>
-    <w:lvl w:ilvl="1" w:tplc="04090003" w:tentative="1">
+    <w:lvl w:ilvl="1" w:tplc="04090003">
       <w:start w:val="1"/>
       <w:numFmt w:val="bullet"/>
       <w:lvlText w:val="o"/>

</xml_diff>

<commit_message>
finished notes for today
</commit_message>
<xml_diff>
--- a/cj-notes.docx
+++ b/cj-notes.docx
@@ -402,6 +402,12 @@
     <w:p/>
     <w:p>
       <w:r>
+        <w:br w:type="page"/>
+      </w:r>
+    </w:p>
+    <w:p>
+      <w:r>
+        <w:lastRenderedPageBreak/>
         <w:t>Meeting 6/12</w:t>
       </w:r>
     </w:p>
@@ -428,6 +434,9 @@
       <w:r>
         <w:t>What model</w:t>
       </w:r>
+      <w:r>
+        <w:t>s should we use / consider using?</w:t>
+      </w:r>
     </w:p>
     <w:p>
       <w:pPr>
@@ -438,6 +447,51 @@
         </w:numPr>
       </w:pPr>
       <w:r>
+        <w:t>What metrics / tests would be useful for feature selection?</w:t>
+      </w:r>
+    </w:p>
+    <w:p>
+      <w:pPr>
+        <w:pStyle w:val="ListParagraph"/>
+        <w:numPr>
+          <w:ilvl w:val="1"/>
+          <w:numId w:val="4"/>
+        </w:numPr>
+      </w:pPr>
+      <w:r>
+        <w:t>There’s lots of data missing from July 2022 onward, should</w:t>
+      </w:r>
+      <w:r>
+        <w:t xml:space="preserve"> we drop this from dataset if we’re not doing a time series?</w:t>
+      </w:r>
+    </w:p>
+    <w:p>
+      <w:pPr>
+        <w:pStyle w:val="ListParagraph"/>
+        <w:numPr>
+          <w:ilvl w:val="1"/>
+          <w:numId w:val="4"/>
+        </w:numPr>
+      </w:pPr>
+      <w:r>
+        <w:t>When deciding the frequency threshold for dummy variables, do we look at the total number of entries or the number of entries</w:t>
+      </w:r>
+      <w:r>
+        <w:t xml:space="preserve"> present</w:t>
+      </w:r>
+      <w:r>
+        <w:t xml:space="preserve"> in the column?</w:t>
+      </w:r>
+    </w:p>
+    <w:p>
+      <w:pPr>
+        <w:pStyle w:val="ListParagraph"/>
+        <w:numPr>
+          <w:ilvl w:val="1"/>
+          <w:numId w:val="4"/>
+        </w:numPr>
+      </w:pPr>
+      <w:r>
         <w:t>How should we impute longitude / latitude?</w:t>
       </w:r>
     </w:p>
@@ -461,15 +515,63 @@
           <w:numId w:val="4"/>
         </w:numPr>
       </w:pPr>
-      <w:proofErr w:type="spellStart"/>
-      <w:r>
-        <w:lastRenderedPageBreak/>
-        <w:t>Inkee’s</w:t>
-      </w:r>
-      <w:proofErr w:type="spellEnd"/>
-      <w:r>
-        <w:t xml:space="preserve"> feature sparsity chart was created using the full dataset, not just the training set. A lot of the missing values are from July 2022 onwards, which is irrelevant to the current training set.</w:t>
-      </w:r>
+      <w:r>
+        <w:t>Recommendations for handling missing data</w:t>
+      </w:r>
+    </w:p>
+    <w:p>
+      <w:pPr>
+        <w:pStyle w:val="ListParagraph"/>
+        <w:numPr>
+          <w:ilvl w:val="2"/>
+          <w:numId w:val="4"/>
+        </w:numPr>
+      </w:pPr>
+      <w:r>
+        <w:t xml:space="preserve">Restrict to accidents, </w:t>
+      </w:r>
+      <w:proofErr w:type="gramStart"/>
+      <w:r>
+        <w:t>USA</w:t>
+      </w:r>
+      <w:proofErr w:type="gramEnd"/>
+    </w:p>
+    <w:p>
+      <w:pPr>
+        <w:pStyle w:val="ListParagraph"/>
+        <w:numPr>
+          <w:ilvl w:val="2"/>
+          <w:numId w:val="4"/>
+        </w:numPr>
+      </w:pPr>
+      <w:r>
+        <w:t>Consider column sparsity on train data only (</w:t>
+      </w:r>
+      <w:proofErr w:type="gramStart"/>
+      <w:r>
+        <w:t>i.e.</w:t>
+      </w:r>
+      <w:proofErr w:type="gramEnd"/>
+      <w:r>
+        <w:t xml:space="preserve"> pre-covid)</w:t>
+      </w:r>
+    </w:p>
+    <w:p>
+      <w:pPr>
+        <w:pStyle w:val="ListParagraph"/>
+        <w:numPr>
+          <w:ilvl w:val="2"/>
+          <w:numId w:val="4"/>
+        </w:numPr>
+      </w:pPr>
+      <w:r>
+        <w:t xml:space="preserve">Drop rows that are missing values in columns that are ~99% </w:t>
+      </w:r>
+      <w:proofErr w:type="gramStart"/>
+      <w:r>
+        <w:t>present</w:t>
+      </w:r>
+      <w:proofErr w:type="gramEnd"/>
     </w:p>
     <w:p>
       <w:pPr>
@@ -786,7 +888,7 @@
         <w:rFonts w:ascii="Courier New" w:hAnsi="Courier New" w:cs="Courier New" w:hint="default"/>
       </w:rPr>
     </w:lvl>
-    <w:lvl w:ilvl="2" w:tplc="04090005" w:tentative="1">
+    <w:lvl w:ilvl="2" w:tplc="04090005">
       <w:start w:val="1"/>
       <w:numFmt w:val="bullet"/>
       <w:lvlText w:val=""/>

</xml_diff>

<commit_message>
started executive summary and presentation, cleaned repo, small changes to ntsb_table_join.ipynb
</commit_message>
<xml_diff>
--- a/cj-notes.docx
+++ b/cj-notes.docx
@@ -645,14 +645,139 @@
         <w:t>How should we handle missing a target variable (in this case, damage)?</w:t>
       </w:r>
     </w:p>
+    <w:p/>
+    <w:p>
+      <w:r>
+        <w:t>Meeting 6/17</w:t>
+      </w:r>
+    </w:p>
+    <w:p>
+      <w:pPr>
+        <w:pStyle w:val="ListParagraph"/>
+        <w:numPr>
+          <w:ilvl w:val="0"/>
+          <w:numId w:val="5"/>
+        </w:numPr>
+      </w:pPr>
+      <w:r>
+        <w:t>Qs for Francesca</w:t>
+      </w:r>
+    </w:p>
     <w:p>
       <w:pPr>
         <w:pStyle w:val="ListParagraph"/>
         <w:numPr>
           <w:ilvl w:val="1"/>
-          <w:numId w:val="4"/>
-        </w:numPr>
-      </w:pPr>
+          <w:numId w:val="5"/>
+        </w:numPr>
+      </w:pPr>
+      <w:r>
+        <w:t>Should we stratify the train/test split on damage? Should we produce two separate train/test splits for predicting damage and injuries?</w:t>
+      </w:r>
+    </w:p>
+    <w:p>
+      <w:pPr>
+        <w:pStyle w:val="ListParagraph"/>
+        <w:numPr>
+          <w:ilvl w:val="1"/>
+          <w:numId w:val="5"/>
+        </w:numPr>
+      </w:pPr>
+      <w:r>
+        <w:t>Should we clean data (</w:t>
+      </w:r>
+      <w:proofErr w:type="gramStart"/>
+      <w:r>
+        <w:t>e.g.</w:t>
+      </w:r>
+      <w:proofErr w:type="gramEnd"/>
+      <w:r>
+        <w:t xml:space="preserve"> category merging) before or after train/test split?</w:t>
+      </w:r>
+    </w:p>
+    <w:p>
+      <w:pPr>
+        <w:pStyle w:val="ListParagraph"/>
+        <w:numPr>
+          <w:ilvl w:val="0"/>
+          <w:numId w:val="5"/>
+        </w:numPr>
+      </w:pPr>
+      <w:r>
+        <w:t>To share</w:t>
+      </w:r>
+    </w:p>
+    <w:p>
+      <w:pPr>
+        <w:pStyle w:val="ListParagraph"/>
+        <w:numPr>
+          <w:ilvl w:val="1"/>
+          <w:numId w:val="5"/>
+        </w:numPr>
+      </w:pPr>
+      <w:r>
+        <w:t xml:space="preserve">Edits to </w:t>
+      </w:r>
+      <w:proofErr w:type="spellStart"/>
+      <w:r>
+        <w:t>ntsb_table_</w:t>
+      </w:r>
+      <w:proofErr w:type="gramStart"/>
+      <w:r>
+        <w:t>join.ipynb</w:t>
+      </w:r>
+      <w:proofErr w:type="spellEnd"/>
+      <w:proofErr w:type="gramEnd"/>
+    </w:p>
+    <w:p>
+      <w:pPr>
+        <w:pStyle w:val="ListParagraph"/>
+        <w:numPr>
+          <w:ilvl w:val="2"/>
+          <w:numId w:val="5"/>
+        </w:numPr>
+      </w:pPr>
+      <w:r>
+        <w:t xml:space="preserve">Restricted to accidents in USA before train/test </w:t>
+      </w:r>
+      <w:proofErr w:type="gramStart"/>
+      <w:r>
+        <w:t>split</w:t>
+      </w:r>
+      <w:proofErr w:type="gramEnd"/>
+    </w:p>
+    <w:p>
+      <w:pPr>
+        <w:pStyle w:val="ListParagraph"/>
+        <w:numPr>
+          <w:ilvl w:val="1"/>
+          <w:numId w:val="5"/>
+        </w:numPr>
+      </w:pPr>
+      <w:r>
+        <w:t xml:space="preserve">How much of a pain would it be to use CAROL to get </w:t>
+      </w:r>
+      <w:proofErr w:type="spellStart"/>
+      <w:r>
+        <w:t>BroadPhaseOfFlight</w:t>
+      </w:r>
+      <w:proofErr w:type="spellEnd"/>
+      <w:r>
+        <w:t xml:space="preserve">? How much of a pain would it be to incorporate this into </w:t>
+      </w:r>
+      <w:proofErr w:type="spellStart"/>
+      <w:r>
+        <w:t>ntsb_table_</w:t>
+      </w:r>
+      <w:proofErr w:type="gramStart"/>
+      <w:r>
+        <w:t>join.ipynb</w:t>
+      </w:r>
+      <w:proofErr w:type="spellEnd"/>
+      <w:proofErr w:type="gramEnd"/>
+      <w:r>
+        <w:t>?</w:t>
+      </w:r>
     </w:p>
     <w:sectPr>
       <w:pgSz w:w="12240" w:h="15840"/>
@@ -1006,6 +1131,119 @@
     </w:lvl>
   </w:abstractNum>
   <w:abstractNum w:abstractNumId="3" w15:restartNumberingAfterBreak="0">
+    <w:nsid w:val="31861370"/>
+    <w:multiLevelType w:val="hybridMultilevel"/>
+    <w:tmpl w:val="CFC8DBC4"/>
+    <w:lvl w:ilvl="0" w:tplc="04090001">
+      <w:start w:val="1"/>
+      <w:numFmt w:val="bullet"/>
+      <w:lvlText w:val=""/>
+      <w:lvlJc w:val="left"/>
+      <w:pPr>
+        <w:ind w:left="720" w:hanging="360"/>
+      </w:pPr>
+      <w:rPr>
+        <w:rFonts w:ascii="Symbol" w:hAnsi="Symbol" w:hint="default"/>
+      </w:rPr>
+    </w:lvl>
+    <w:lvl w:ilvl="1" w:tplc="04090003">
+      <w:start w:val="1"/>
+      <w:numFmt w:val="bullet"/>
+      <w:lvlText w:val="o"/>
+      <w:lvlJc w:val="left"/>
+      <w:pPr>
+        <w:ind w:left="1440" w:hanging="360"/>
+      </w:pPr>
+      <w:rPr>
+        <w:rFonts w:ascii="Courier New" w:hAnsi="Courier New" w:cs="Courier New" w:hint="default"/>
+      </w:rPr>
+    </w:lvl>
+    <w:lvl w:ilvl="2" w:tplc="04090005">
+      <w:start w:val="1"/>
+      <w:numFmt w:val="bullet"/>
+      <w:lvlText w:val=""/>
+      <w:lvlJc w:val="left"/>
+      <w:pPr>
+        <w:ind w:left="2160" w:hanging="360"/>
+      </w:pPr>
+      <w:rPr>
+        <w:rFonts w:ascii="Wingdings" w:hAnsi="Wingdings" w:hint="default"/>
+      </w:rPr>
+    </w:lvl>
+    <w:lvl w:ilvl="3" w:tplc="04090001" w:tentative="1">
+      <w:start w:val="1"/>
+      <w:numFmt w:val="bullet"/>
+      <w:lvlText w:val=""/>
+      <w:lvlJc w:val="left"/>
+      <w:pPr>
+        <w:ind w:left="2880" w:hanging="360"/>
+      </w:pPr>
+      <w:rPr>
+        <w:rFonts w:ascii="Symbol" w:hAnsi="Symbol" w:hint="default"/>
+      </w:rPr>
+    </w:lvl>
+    <w:lvl w:ilvl="4" w:tplc="04090003" w:tentative="1">
+      <w:start w:val="1"/>
+      <w:numFmt w:val="bullet"/>
+      <w:lvlText w:val="o"/>
+      <w:lvlJc w:val="left"/>
+      <w:pPr>
+        <w:ind w:left="3600" w:hanging="360"/>
+      </w:pPr>
+      <w:rPr>
+        <w:rFonts w:ascii="Courier New" w:hAnsi="Courier New" w:cs="Courier New" w:hint="default"/>
+      </w:rPr>
+    </w:lvl>
+    <w:lvl w:ilvl="5" w:tplc="04090005" w:tentative="1">
+      <w:start w:val="1"/>
+      <w:numFmt w:val="bullet"/>
+      <w:lvlText w:val=""/>
+      <w:lvlJc w:val="left"/>
+      <w:pPr>
+        <w:ind w:left="4320" w:hanging="360"/>
+      </w:pPr>
+      <w:rPr>
+        <w:rFonts w:ascii="Wingdings" w:hAnsi="Wingdings" w:hint="default"/>
+      </w:rPr>
+    </w:lvl>
+    <w:lvl w:ilvl="6" w:tplc="04090001" w:tentative="1">
+      <w:start w:val="1"/>
+      <w:numFmt w:val="bullet"/>
+      <w:lvlText w:val=""/>
+      <w:lvlJc w:val="left"/>
+      <w:pPr>
+        <w:ind w:left="5040" w:hanging="360"/>
+      </w:pPr>
+      <w:rPr>
+        <w:rFonts w:ascii="Symbol" w:hAnsi="Symbol" w:hint="default"/>
+      </w:rPr>
+    </w:lvl>
+    <w:lvl w:ilvl="7" w:tplc="04090003" w:tentative="1">
+      <w:start w:val="1"/>
+      <w:numFmt w:val="bullet"/>
+      <w:lvlText w:val="o"/>
+      <w:lvlJc w:val="left"/>
+      <w:pPr>
+        <w:ind w:left="5760" w:hanging="360"/>
+      </w:pPr>
+      <w:rPr>
+        <w:rFonts w:ascii="Courier New" w:hAnsi="Courier New" w:cs="Courier New" w:hint="default"/>
+      </w:rPr>
+    </w:lvl>
+    <w:lvl w:ilvl="8" w:tplc="04090005" w:tentative="1">
+      <w:start w:val="1"/>
+      <w:numFmt w:val="bullet"/>
+      <w:lvlText w:val=""/>
+      <w:lvlJc w:val="left"/>
+      <w:pPr>
+        <w:ind w:left="6480" w:hanging="360"/>
+      </w:pPr>
+      <w:rPr>
+        <w:rFonts w:ascii="Wingdings" w:hAnsi="Wingdings" w:hint="default"/>
+      </w:rPr>
+    </w:lvl>
+  </w:abstractNum>
+  <w:abstractNum w:abstractNumId="4" w15:restartNumberingAfterBreak="0">
     <w:nsid w:val="69D60F86"/>
     <w:multiLevelType w:val="hybridMultilevel"/>
     <w:tmpl w:val="892CC7AE"/>
@@ -1122,13 +1360,16 @@
     <w:abstractNumId w:val="1"/>
   </w:num>
   <w:num w:numId="2" w16cid:durableId="2034333252">
-    <w:abstractNumId w:val="3"/>
+    <w:abstractNumId w:val="4"/>
   </w:num>
   <w:num w:numId="3" w16cid:durableId="537742831">
     <w:abstractNumId w:val="0"/>
   </w:num>
   <w:num w:numId="4" w16cid:durableId="490368285">
     <w:abstractNumId w:val="2"/>
+  </w:num>
+  <w:num w:numId="5" w16cid:durableId="146480257">
+    <w:abstractNumId w:val="3"/>
   </w:num>
 </w:numbering>
 </file>

</xml_diff>

<commit_message>
added carol data from 2008 to 2025 containing BroadPhaseOfFlight column. The data are merged and stored in carol_merged.csv in the data/carol directory
</commit_message>
<xml_diff>
--- a/cj-notes.docx
+++ b/cj-notes.docx
@@ -699,6 +699,21 @@
       <w:pPr>
         <w:pStyle w:val="ListParagraph"/>
         <w:numPr>
+          <w:ilvl w:val="1"/>
+          <w:numId w:val="5"/>
+        </w:numPr>
+      </w:pPr>
+      <w:r>
+        <w:t xml:space="preserve">How should we impute </w:t>
+      </w:r>
+      <w:r>
+        <w:t>aircraft damage?</w:t>
+      </w:r>
+    </w:p>
+    <w:p>
+      <w:pPr>
+        <w:pStyle w:val="ListParagraph"/>
+        <w:numPr>
           <w:ilvl w:val="0"/>
           <w:numId w:val="5"/>
         </w:numPr>
@@ -777,6 +792,65 @@
       <w:proofErr w:type="gramEnd"/>
       <w:r>
         <w:t>?</w:t>
+      </w:r>
+    </w:p>
+    <w:p>
+      <w:pPr>
+        <w:pStyle w:val="ListParagraph"/>
+        <w:numPr>
+          <w:ilvl w:val="0"/>
+          <w:numId w:val="5"/>
+        </w:numPr>
+      </w:pPr>
+      <w:r>
+        <w:t>From meeting</w:t>
+      </w:r>
+    </w:p>
+    <w:p>
+      <w:pPr>
+        <w:pStyle w:val="ListParagraph"/>
+        <w:numPr>
+          <w:ilvl w:val="1"/>
+          <w:numId w:val="5"/>
+        </w:numPr>
+      </w:pPr>
+      <w:r>
+        <w:t>Don’t impute aircraft damage</w:t>
+      </w:r>
+      <w:r>
+        <w:t>, drop the rows instead when we’re building the model</w:t>
+      </w:r>
+    </w:p>
+    <w:p>
+      <w:pPr>
+        <w:pStyle w:val="ListParagraph"/>
+        <w:numPr>
+          <w:ilvl w:val="1"/>
+          <w:numId w:val="5"/>
+        </w:numPr>
+      </w:pPr>
+      <w:r>
+        <w:t xml:space="preserve">What exactly is the </w:t>
+      </w:r>
+      <w:r>
+        <w:t xml:space="preserve">variable for injuries? Seems like we’re using proportions and doing </w:t>
+      </w:r>
+      <w:proofErr w:type="gramStart"/>
+      <w:r>
+        <w:t>regression</w:t>
+      </w:r>
+      <w:proofErr w:type="gramEnd"/>
+    </w:p>
+    <w:p>
+      <w:pPr>
+        <w:pStyle w:val="ListParagraph"/>
+        <w:numPr>
+          <w:ilvl w:val="1"/>
+          <w:numId w:val="5"/>
+        </w:numPr>
+      </w:pPr>
+      <w:r>
+        <w:t>Order of operations in train/validation/test split, data cleaning</w:t>
       </w:r>
     </w:p>
     <w:sectPr>

</xml_diff>

<commit_message>
updated knn-longitude-latitude-damage.ipynb to use validation to test the model with the tuned hyperparameter
</commit_message>
<xml_diff>
--- a/cj-notes.docx
+++ b/cj-notes.docx
@@ -852,6 +852,54 @@
       <w:r>
         <w:t>Order of operations in train/validation/test split, data cleaning</w:t>
       </w:r>
+    </w:p>
+    <w:p/>
+    <w:p>
+      <w:r>
+        <w:br w:type="page"/>
+      </w:r>
+    </w:p>
+    <w:p>
+      <w:r>
+        <w:lastRenderedPageBreak/>
+        <w:t>Meeting 6/19</w:t>
+      </w:r>
+    </w:p>
+    <w:p>
+      <w:pPr>
+        <w:pStyle w:val="ListParagraph"/>
+        <w:numPr>
+          <w:ilvl w:val="0"/>
+          <w:numId w:val="6"/>
+        </w:numPr>
+      </w:pPr>
+      <w:r>
+        <w:t>To share</w:t>
+      </w:r>
+    </w:p>
+    <w:p>
+      <w:pPr>
+        <w:pStyle w:val="ListParagraph"/>
+        <w:numPr>
+          <w:ilvl w:val="1"/>
+          <w:numId w:val="6"/>
+        </w:numPr>
+      </w:pPr>
+      <w:r>
+        <w:t xml:space="preserve">Did KNN model using just location to predict damage, </w:t>
+      </w:r>
+      <w:r>
+        <w:t>it did not do very well. I struggled with the code for predicting probabilities rather than a single class; that may give a more interesting picture</w:t>
+      </w:r>
+    </w:p>
+    <w:p>
+      <w:pPr>
+        <w:pStyle w:val="ListParagraph"/>
+        <w:numPr>
+          <w:ilvl w:val="1"/>
+          <w:numId w:val="6"/>
+        </w:numPr>
+      </w:pPr>
     </w:p>
     <w:sectPr>
       <w:pgSz w:w="12240" w:h="15840"/>
@@ -1430,6 +1478,119 @@
       </w:rPr>
     </w:lvl>
   </w:abstractNum>
+  <w:abstractNum w:abstractNumId="5" w15:restartNumberingAfterBreak="0">
+    <w:nsid w:val="6BC07CEB"/>
+    <w:multiLevelType w:val="hybridMultilevel"/>
+    <w:tmpl w:val="0E985E32"/>
+    <w:lvl w:ilvl="0" w:tplc="04090001">
+      <w:start w:val="1"/>
+      <w:numFmt w:val="bullet"/>
+      <w:lvlText w:val=""/>
+      <w:lvlJc w:val="left"/>
+      <w:pPr>
+        <w:ind w:left="720" w:hanging="360"/>
+      </w:pPr>
+      <w:rPr>
+        <w:rFonts w:ascii="Symbol" w:hAnsi="Symbol" w:hint="default"/>
+      </w:rPr>
+    </w:lvl>
+    <w:lvl w:ilvl="1" w:tplc="04090003">
+      <w:start w:val="1"/>
+      <w:numFmt w:val="bullet"/>
+      <w:lvlText w:val="o"/>
+      <w:lvlJc w:val="left"/>
+      <w:pPr>
+        <w:ind w:left="1440" w:hanging="360"/>
+      </w:pPr>
+      <w:rPr>
+        <w:rFonts w:ascii="Courier New" w:hAnsi="Courier New" w:cs="Courier New" w:hint="default"/>
+      </w:rPr>
+    </w:lvl>
+    <w:lvl w:ilvl="2" w:tplc="04090005" w:tentative="1">
+      <w:start w:val="1"/>
+      <w:numFmt w:val="bullet"/>
+      <w:lvlText w:val=""/>
+      <w:lvlJc w:val="left"/>
+      <w:pPr>
+        <w:ind w:left="2160" w:hanging="360"/>
+      </w:pPr>
+      <w:rPr>
+        <w:rFonts w:ascii="Wingdings" w:hAnsi="Wingdings" w:hint="default"/>
+      </w:rPr>
+    </w:lvl>
+    <w:lvl w:ilvl="3" w:tplc="04090001" w:tentative="1">
+      <w:start w:val="1"/>
+      <w:numFmt w:val="bullet"/>
+      <w:lvlText w:val=""/>
+      <w:lvlJc w:val="left"/>
+      <w:pPr>
+        <w:ind w:left="2880" w:hanging="360"/>
+      </w:pPr>
+      <w:rPr>
+        <w:rFonts w:ascii="Symbol" w:hAnsi="Symbol" w:hint="default"/>
+      </w:rPr>
+    </w:lvl>
+    <w:lvl w:ilvl="4" w:tplc="04090003" w:tentative="1">
+      <w:start w:val="1"/>
+      <w:numFmt w:val="bullet"/>
+      <w:lvlText w:val="o"/>
+      <w:lvlJc w:val="left"/>
+      <w:pPr>
+        <w:ind w:left="3600" w:hanging="360"/>
+      </w:pPr>
+      <w:rPr>
+        <w:rFonts w:ascii="Courier New" w:hAnsi="Courier New" w:cs="Courier New" w:hint="default"/>
+      </w:rPr>
+    </w:lvl>
+    <w:lvl w:ilvl="5" w:tplc="04090005" w:tentative="1">
+      <w:start w:val="1"/>
+      <w:numFmt w:val="bullet"/>
+      <w:lvlText w:val=""/>
+      <w:lvlJc w:val="left"/>
+      <w:pPr>
+        <w:ind w:left="4320" w:hanging="360"/>
+      </w:pPr>
+      <w:rPr>
+        <w:rFonts w:ascii="Wingdings" w:hAnsi="Wingdings" w:hint="default"/>
+      </w:rPr>
+    </w:lvl>
+    <w:lvl w:ilvl="6" w:tplc="04090001" w:tentative="1">
+      <w:start w:val="1"/>
+      <w:numFmt w:val="bullet"/>
+      <w:lvlText w:val=""/>
+      <w:lvlJc w:val="left"/>
+      <w:pPr>
+        <w:ind w:left="5040" w:hanging="360"/>
+      </w:pPr>
+      <w:rPr>
+        <w:rFonts w:ascii="Symbol" w:hAnsi="Symbol" w:hint="default"/>
+      </w:rPr>
+    </w:lvl>
+    <w:lvl w:ilvl="7" w:tplc="04090003" w:tentative="1">
+      <w:start w:val="1"/>
+      <w:numFmt w:val="bullet"/>
+      <w:lvlText w:val="o"/>
+      <w:lvlJc w:val="left"/>
+      <w:pPr>
+        <w:ind w:left="5760" w:hanging="360"/>
+      </w:pPr>
+      <w:rPr>
+        <w:rFonts w:ascii="Courier New" w:hAnsi="Courier New" w:cs="Courier New" w:hint="default"/>
+      </w:rPr>
+    </w:lvl>
+    <w:lvl w:ilvl="8" w:tplc="04090005" w:tentative="1">
+      <w:start w:val="1"/>
+      <w:numFmt w:val="bullet"/>
+      <w:lvlText w:val=""/>
+      <w:lvlJc w:val="left"/>
+      <w:pPr>
+        <w:ind w:left="6480" w:hanging="360"/>
+      </w:pPr>
+      <w:rPr>
+        <w:rFonts w:ascii="Wingdings" w:hAnsi="Wingdings" w:hint="default"/>
+      </w:rPr>
+    </w:lvl>
+  </w:abstractNum>
   <w:num w:numId="1" w16cid:durableId="1991710811">
     <w:abstractNumId w:val="1"/>
   </w:num>
@@ -1444,6 +1605,9 @@
   </w:num>
   <w:num w:numId="5" w16cid:durableId="146480257">
     <w:abstractNumId w:val="3"/>
+  </w:num>
+  <w:num w:numId="6" w16cid:durableId="1479491323">
+    <w:abstractNumId w:val="5"/>
   </w:num>
 </w:numbering>
 </file>

</xml_diff>

<commit_message>
worked on presentation, added BroadPhaseofFlight to ntsb_table_join.ipynb and ntsb_feature_selection.ipynb
</commit_message>
<xml_diff>
--- a/cj-notes.docx
+++ b/cj-notes.docx
@@ -886,7 +886,10 @@
         </w:numPr>
       </w:pPr>
       <w:r>
-        <w:t xml:space="preserve">Did KNN model using just location to predict damage, </w:t>
+        <w:t>I d</w:t>
+      </w:r>
+      <w:r>
+        <w:t xml:space="preserve">id KNN model using just location to predict damage, </w:t>
       </w:r>
       <w:r>
         <w:t>it did not do very well. I struggled with the code for predicting probabilities rather than a single class; that may give a more interesting picture</w:t>
@@ -900,6 +903,9 @@
           <w:numId w:val="6"/>
         </w:numPr>
       </w:pPr>
+      <w:r>
+        <w:t>I’ve started working on the presentation and executive summary so we’re not in too much of a pinch next week if we’re still finishing up the modeling</w:t>
+      </w:r>
     </w:p>
     <w:sectPr>
       <w:pgSz w:w="12240" w:h="15840"/>

</xml_diff>

<commit_message>
separated feature selection from cleaning, cleaned up ntsb_table_join and ntsb_data_cleaning, started random forest based feature selection
</commit_message>
<xml_diff>
--- a/cj-notes.docx
+++ b/cj-notes.docx
@@ -904,7 +904,149 @@
         </w:numPr>
       </w:pPr>
       <w:r>
-        <w:t>I’ve started working on the presentation and executive summary so we’re not in too much of a pinch next week if we’re still finishing up the modeling</w:t>
+        <w:t xml:space="preserve">I’ve started working on the presentation and executive summary so we’re not in too much of a pinch next week if we’re still finishing up the </w:t>
+      </w:r>
+      <w:proofErr w:type="gramStart"/>
+      <w:r>
+        <w:t>modeling</w:t>
+      </w:r>
+      <w:proofErr w:type="gramEnd"/>
+    </w:p>
+    <w:p>
+      <w:pPr>
+        <w:pStyle w:val="ListParagraph"/>
+        <w:numPr>
+          <w:ilvl w:val="1"/>
+          <w:numId w:val="6"/>
+        </w:numPr>
+      </w:pPr>
+      <w:r>
+        <w:t xml:space="preserve">Nice package from </w:t>
+      </w:r>
+      <w:r>
+        <w:t>most recent problem set</w:t>
+      </w:r>
+    </w:p>
+    <w:p>
+      <w:pPr>
+        <w:pStyle w:val="ListParagraph"/>
+        <w:numPr>
+          <w:ilvl w:val="2"/>
+          <w:numId w:val="6"/>
+        </w:numPr>
+        <w:shd w:val="clear" w:color="auto" w:fill="FFFFFF"/>
+        <w:spacing w:line="270" w:lineRule="atLeast"/>
+        <w:rPr>
+          <w:rFonts w:ascii="Menlo" w:eastAsia="Times New Roman" w:hAnsi="Menlo" w:cs="Menlo"/>
+          <w:color w:val="3B3B3B"/>
+          <w:kern w:val="0"/>
+          <w:sz w:val="18"/>
+          <w:szCs w:val="18"/>
+          <w:lang w:bidi="he-IL"/>
+          <w14:ligatures w14:val="none"/>
+        </w:rPr>
+      </w:pPr>
+      <w:r>
+        <w:rPr>
+          <w:rFonts w:ascii="Menlo" w:eastAsia="Times New Roman" w:hAnsi="Menlo" w:cs="Menlo"/>
+          <w:color w:val="AF00DB"/>
+          <w:kern w:val="0"/>
+          <w:sz w:val="18"/>
+          <w:szCs w:val="18"/>
+          <w:lang w:bidi="he-IL"/>
+          <w14:ligatures w14:val="none"/>
+        </w:rPr>
+        <w:t>from</w:t>
+      </w:r>
+      <w:r>
+        <w:rPr>
+          <w:rFonts w:ascii="Menlo" w:eastAsia="Times New Roman" w:hAnsi="Menlo" w:cs="Menlo"/>
+          <w:color w:val="3B3B3B"/>
+          <w:kern w:val="0"/>
+          <w:sz w:val="18"/>
+          <w:szCs w:val="18"/>
+          <w:lang w:bidi="he-IL"/>
+          <w14:ligatures w14:val="none"/>
+        </w:rPr>
+        <w:t xml:space="preserve"> </w:t>
+      </w:r>
+      <w:proofErr w:type="spellStart"/>
+      <w:proofErr w:type="gramStart"/>
+      <w:r>
+        <w:rPr>
+          <w:rFonts w:ascii="Menlo" w:eastAsia="Times New Roman" w:hAnsi="Menlo" w:cs="Menlo"/>
+          <w:color w:val="3B3B3B"/>
+          <w:kern w:val="0"/>
+          <w:sz w:val="18"/>
+          <w:szCs w:val="18"/>
+          <w:lang w:bidi="he-IL"/>
+          <w14:ligatures w14:val="none"/>
+        </w:rPr>
+        <w:t>interpret.glassbox</w:t>
+      </w:r>
+      <w:proofErr w:type="spellEnd"/>
+      <w:proofErr w:type="gramEnd"/>
+      <w:r>
+        <w:rPr>
+          <w:rFonts w:ascii="Menlo" w:eastAsia="Times New Roman" w:hAnsi="Menlo" w:cs="Menlo"/>
+          <w:color w:val="3B3B3B"/>
+          <w:kern w:val="0"/>
+          <w:sz w:val="18"/>
+          <w:szCs w:val="18"/>
+          <w:lang w:bidi="he-IL"/>
+          <w14:ligatures w14:val="none"/>
+        </w:rPr>
+        <w:t xml:space="preserve"> </w:t>
+      </w:r>
+      <w:r>
+        <w:rPr>
+          <w:rFonts w:ascii="Menlo" w:eastAsia="Times New Roman" w:hAnsi="Menlo" w:cs="Menlo"/>
+          <w:color w:val="AF00DB"/>
+          <w:kern w:val="0"/>
+          <w:sz w:val="18"/>
+          <w:szCs w:val="18"/>
+          <w:lang w:bidi="he-IL"/>
+          <w14:ligatures w14:val="none"/>
+        </w:rPr>
+        <w:t>import</w:t>
+      </w:r>
+      <w:r>
+        <w:rPr>
+          <w:rFonts w:ascii="Menlo" w:eastAsia="Times New Roman" w:hAnsi="Menlo" w:cs="Menlo"/>
+          <w:color w:val="3B3B3B"/>
+          <w:kern w:val="0"/>
+          <w:sz w:val="18"/>
+          <w:szCs w:val="18"/>
+          <w:lang w:bidi="he-IL"/>
+          <w14:ligatures w14:val="none"/>
+        </w:rPr>
+        <w:t xml:space="preserve"> </w:t>
+      </w:r>
+      <w:proofErr w:type="spellStart"/>
+      <w:r>
+        <w:rPr>
+          <w:rFonts w:ascii="Menlo" w:eastAsia="Times New Roman" w:hAnsi="Menlo" w:cs="Menlo"/>
+          <w:color w:val="3B3B3B"/>
+          <w:kern w:val="0"/>
+          <w:sz w:val="18"/>
+          <w:szCs w:val="18"/>
+          <w:lang w:bidi="he-IL"/>
+          <w14:ligatures w14:val="none"/>
+        </w:rPr>
+        <w:t>ExplainableBoostingRegressor</w:t>
+      </w:r>
+      <w:proofErr w:type="spellEnd"/>
+    </w:p>
+    <w:p>
+      <w:pPr>
+        <w:pStyle w:val="ListParagraph"/>
+        <w:numPr>
+          <w:ilvl w:val="1"/>
+          <w:numId w:val="6"/>
+        </w:numPr>
+      </w:pPr>
+      <w:r>
+        <w:t>Separated data cleaning into its own file, cleaned up that notebook a bit</w:t>
       </w:r>
     </w:p>
     <w:sectPr>
@@ -1512,7 +1654,7 @@
         <w:rFonts w:ascii="Courier New" w:hAnsi="Courier New" w:cs="Courier New" w:hint="default"/>
       </w:rPr>
     </w:lvl>
-    <w:lvl w:ilvl="2" w:tplc="04090005" w:tentative="1">
+    <w:lvl w:ilvl="2" w:tplc="04090005">
       <w:start w:val="1"/>
       <w:numFmt w:val="bullet"/>
       <w:lvlText w:val=""/>

</xml_diff>

<commit_message>
updated calculation of injury counts for planes with missing values
</commit_message>
<xml_diff>
--- a/cj-notes.docx
+++ b/cj-notes.docx
@@ -1046,7 +1046,36 @@
         </w:numPr>
       </w:pPr>
       <w:r>
-        <w:t>Separated data cleaning into its own file, cleaned up that notebook a bit</w:t>
+        <w:t xml:space="preserve">Separated data cleaning into its own file, cleaned up that notebook a </w:t>
+      </w:r>
+      <w:proofErr w:type="gramStart"/>
+      <w:r>
+        <w:t>bit</w:t>
+      </w:r>
+      <w:proofErr w:type="gramEnd"/>
+    </w:p>
+    <w:p>
+      <w:pPr>
+        <w:pStyle w:val="ListParagraph"/>
+        <w:numPr>
+          <w:ilvl w:val="0"/>
+          <w:numId w:val="6"/>
+        </w:numPr>
+      </w:pPr>
+      <w:r>
+        <w:t>Qs to address</w:t>
+      </w:r>
+    </w:p>
+    <w:p>
+      <w:pPr>
+        <w:pStyle w:val="ListParagraph"/>
+        <w:numPr>
+          <w:ilvl w:val="1"/>
+          <w:numId w:val="6"/>
+        </w:numPr>
+      </w:pPr>
+      <w:r>
+        <w:t>If we know one but not both injury counts in a multi-aircraft crash, should we keep the line for the aircraft whose injury counts we do know?</w:t>
       </w:r>
     </w:p>
     <w:sectPr>

</xml_diff>